<commit_message>
fixed some grammar mistakes in the minutes
</commit_message>
<xml_diff>
--- a/minutes/minute11.docx
+++ b/minutes/minute11.docx
@@ -1139,7 +1139,7 @@
               <w:rPr>
                 <w:rtl w:val="0"/>
               </w:rPr>
-              <w:t xml:space="preserve">We should remember about the limit for maximal number of characters. All of our figure have to be supplied with caption.</w:t>
+              <w:t xml:space="preserve">We should remember about the limit for the maximal number of characters. All of our figures have to be supplied with a caption.</w:t>
             </w:r>
             <w:r>
               <w:rPr>
@@ -1173,7 +1173,7 @@
               <w:rPr>
                 <w:rtl w:val="0"/>
               </w:rPr>
-              <w:t xml:space="preserve">We ought to write in article about our beta testing.</w:t>
+              <w:t xml:space="preserve">We ought to write in the article about our beta testing.</w:t>
             </w:r>
           </w:p>
         </w:tc>
@@ -1529,7 +1529,7 @@
               <w:rPr>
                 <w:rtl w:val="0"/>
               </w:rPr>
-              <w:t xml:space="preserve">We should create the survey inspiring it on NASA TLX. At least 5 persons would be required to call it testing, however that is bare</w:t>
+              <w:t xml:space="preserve">We should create a survey inspiring it on NASA TLX. At least 5 people are required to call it testing, however that is the bare</w:t>
             </w:r>
           </w:p>
         </w:tc>
@@ -1914,7 +1914,7 @@
               <w:rPr>
                 <w:rtl w:val="0"/>
               </w:rPr>
-              <w:t xml:space="preserve">We should start this with similar team presentation as at our mid-term. We have to introduce ourselves as team and as individuals.</w:t>
+              <w:t xml:space="preserve">We should start this with similar team presentation as at our mid-term. We have to introduce ourselves as a team and as individuals.</w:t>
             </w:r>
           </w:p>
         </w:tc>
@@ -2166,12 +2166,12 @@
               <wp:extent cx="6304935" cy="12700"/>
               <wp:effectExtent b="0" l="0" r="0" t="0"/>
               <wp:wrapNone/>
-              <wp:docPr id="1" name="image2.png"/>
+              <wp:docPr id="1" name="image3.png"/>
               <a:graphic>
                 <a:graphicData uri="http://schemas.openxmlformats.org/drawingml/2006/picture">
                   <pic:pic>
                     <pic:nvPicPr>
-                      <pic:cNvPr id="0" name="image2.png"/>
+                      <pic:cNvPr id="0" name="image3.png"/>
                       <pic:cNvPicPr preferRelativeResize="0"/>
                     </pic:nvPicPr>
                     <pic:blipFill>

</xml_diff>